<commit_message>
swap placement of pubs and skills
</commit_message>
<xml_diff>
--- a/images/Scotti_Paul_CV.docx
+++ b/images/Scotti_Paul_CV.docx
@@ -2965,6 +2965,17 @@
     <w:p>
       <w:pPr>
         <w:pStyle w:val="Default"/>
+        <w:spacing w:line="252" w:lineRule="auto"/>
+        <w:rPr>
+          <w:rFonts w:ascii="Calibri" w:hAnsi="Calibri" w:cs="Calibri"/>
+          <w:color w:val="auto"/>
+          <w:sz w:val="20"/>
+        </w:rPr>
+      </w:pPr>
+    </w:p>
+    <w:p>
+      <w:pPr>
+        <w:pStyle w:val="Default"/>
         <w:pBdr>
           <w:bottom w:val="single" w:sz="6" w:space="1" w:color="auto"/>
         </w:pBdr>
@@ -2983,8 +2994,7 @@
           <w:bCs/>
           <w:color w:val="auto"/>
         </w:rPr>
-        <w:lastRenderedPageBreak/>
-        <w:t>SKILLS &amp; INTERESTS</w:t>
+        <w:t>PUBLICATIONS</w:t>
       </w:r>
     </w:p>
     <w:p>
@@ -3003,28 +3013,598 @@
     <w:p>
       <w:pPr>
         <w:pStyle w:val="Default"/>
+        <w:numPr>
+          <w:ilvl w:val="0"/>
+          <w:numId w:val="25"/>
+        </w:numPr>
         <w:spacing w:after="3" w:line="252" w:lineRule="auto"/>
-        <w:rPr>
-          <w:rFonts w:ascii="Calibri" w:hAnsi="Calibri" w:cs="Calibri"/>
-          <w:b/>
-          <w:bCs/>
-          <w:color w:val="auto"/>
-        </w:rPr>
-      </w:pPr>
-      <w:r>
-        <w:rPr>
-          <w:rFonts w:ascii="Calibri" w:hAnsi="Calibri" w:cs="Calibri"/>
-          <w:b/>
-          <w:bCs/>
-          <w:color w:val="auto"/>
-        </w:rPr>
-        <w:t xml:space="preserve">Relevant </w:t>
-      </w:r>
-      <w:r>
-        <w:rPr>
-          <w:rFonts w:ascii="Calibri" w:hAnsi="Calibri" w:cs="Calibri"/>
-          <w:b/>
-          <w:bCs/>
+        <w:ind w:left="360"/>
+        <w:rPr>
+          <w:rFonts w:ascii="Calibri" w:hAnsi="Calibri" w:cs="Calibri"/>
+          <w:color w:val="auto"/>
+        </w:rPr>
+      </w:pPr>
+      <w:r>
+        <w:rPr>
+          <w:rFonts w:ascii="Calibri" w:hAnsi="Calibri" w:cs="Calibri"/>
+          <w:b/>
+          <w:bCs/>
+          <w:color w:val="auto"/>
+        </w:rPr>
+        <w:t>Scotti, P. S.,</w:t>
+      </w:r>
+      <w:r>
+        <w:rPr>
+          <w:rFonts w:ascii="Calibri" w:hAnsi="Calibri" w:cs="Calibri"/>
+          <w:color w:val="auto"/>
+        </w:rPr>
+        <w:t xml:space="preserve"> Kulkarni, A., </w:t>
+      </w:r>
+      <w:proofErr w:type="spellStart"/>
+      <w:r>
+        <w:rPr>
+          <w:rFonts w:ascii="Calibri" w:hAnsi="Calibri" w:cs="Calibri"/>
+          <w:color w:val="auto"/>
+        </w:rPr>
+        <w:t>Mazor</w:t>
+      </w:r>
+      <w:proofErr w:type="spellEnd"/>
+      <w:r>
+        <w:rPr>
+          <w:rFonts w:ascii="Calibri" w:hAnsi="Calibri" w:cs="Calibri"/>
+          <w:color w:val="auto"/>
+        </w:rPr>
+        <w:t xml:space="preserve">, M., </w:t>
+      </w:r>
+      <w:proofErr w:type="spellStart"/>
+      <w:r>
+        <w:rPr>
+          <w:rFonts w:ascii="Calibri" w:hAnsi="Calibri" w:cs="Calibri"/>
+          <w:color w:val="auto"/>
+        </w:rPr>
+        <w:t>Klapwijk</w:t>
+      </w:r>
+      <w:proofErr w:type="spellEnd"/>
+      <w:r>
+        <w:rPr>
+          <w:rFonts w:ascii="Calibri" w:hAnsi="Calibri" w:cs="Calibri"/>
+          <w:color w:val="auto"/>
+        </w:rPr>
+        <w:t xml:space="preserve">, E., </w:t>
+      </w:r>
+      <w:proofErr w:type="spellStart"/>
+      <w:r>
+        <w:rPr>
+          <w:rFonts w:ascii="Calibri" w:hAnsi="Calibri" w:cs="Calibri"/>
+          <w:color w:val="auto"/>
+        </w:rPr>
+        <w:t>Yarkoni</w:t>
+      </w:r>
+      <w:proofErr w:type="spellEnd"/>
+      <w:r>
+        <w:rPr>
+          <w:rFonts w:ascii="Calibri" w:hAnsi="Calibri" w:cs="Calibri"/>
+          <w:color w:val="auto"/>
+        </w:rPr>
+        <w:t xml:space="preserve">, T., </w:t>
+      </w:r>
+      <w:proofErr w:type="spellStart"/>
+      <w:r>
+        <w:rPr>
+          <w:rFonts w:ascii="Calibri" w:hAnsi="Calibri" w:cs="Calibri"/>
+          <w:color w:val="auto"/>
+        </w:rPr>
+        <w:t>Huth</w:t>
+      </w:r>
+      <w:proofErr w:type="spellEnd"/>
+      <w:r>
+        <w:rPr>
+          <w:rFonts w:ascii="Calibri" w:hAnsi="Calibri" w:cs="Calibri"/>
+          <w:color w:val="auto"/>
+        </w:rPr>
+        <w:t xml:space="preserve">, A. G. (2020). </w:t>
+      </w:r>
+      <w:proofErr w:type="spellStart"/>
+      <w:r>
+        <w:rPr>
+          <w:rFonts w:ascii="Calibri" w:hAnsi="Calibri" w:cs="Calibri"/>
+          <w:color w:val="auto"/>
+        </w:rPr>
+        <w:t>EduCortex</w:t>
+      </w:r>
+      <w:proofErr w:type="spellEnd"/>
+      <w:r>
+        <w:rPr>
+          <w:rFonts w:ascii="Calibri" w:hAnsi="Calibri" w:cs="Calibri"/>
+          <w:color w:val="auto"/>
+        </w:rPr>
+        <w:t xml:space="preserve">: browser-based 3D brain visualization of fMRI meta-analysis maps. Journal of </w:t>
+      </w:r>
+      <w:proofErr w:type="gramStart"/>
+      <w:r>
+        <w:rPr>
+          <w:rFonts w:ascii="Calibri" w:hAnsi="Calibri" w:cs="Calibri"/>
+          <w:color w:val="auto"/>
+        </w:rPr>
+        <w:t>Open Source</w:t>
+      </w:r>
+      <w:proofErr w:type="gramEnd"/>
+      <w:r>
+        <w:rPr>
+          <w:rFonts w:ascii="Calibri" w:hAnsi="Calibri" w:cs="Calibri"/>
+          <w:color w:val="auto"/>
+        </w:rPr>
+        <w:t xml:space="preserve"> Education, 3(26), 75, https://doi.org/10.21105/jose.00075</w:t>
+      </w:r>
+    </w:p>
+    <w:p>
+      <w:pPr>
+        <w:pStyle w:val="Default"/>
+        <w:numPr>
+          <w:ilvl w:val="0"/>
+          <w:numId w:val="25"/>
+        </w:numPr>
+        <w:spacing w:after="3" w:line="252" w:lineRule="auto"/>
+        <w:ind w:left="360"/>
+        <w:rPr>
+          <w:rFonts w:ascii="Calibri" w:hAnsi="Calibri" w:cs="Calibri"/>
+          <w:color w:val="auto"/>
+        </w:rPr>
+      </w:pPr>
+      <w:r>
+        <w:rPr>
+          <w:rFonts w:ascii="Calibri" w:hAnsi="Calibri" w:cs="Calibri"/>
+          <w:b/>
+          <w:bCs/>
+          <w:color w:val="auto"/>
+        </w:rPr>
+        <w:t>Scotti, P. S.,</w:t>
+      </w:r>
+      <w:r>
+        <w:rPr>
+          <w:rFonts w:ascii="Calibri" w:hAnsi="Calibri" w:cs="Calibri"/>
+          <w:color w:val="auto"/>
+        </w:rPr>
+        <w:t xml:space="preserve"> </w:t>
+      </w:r>
+      <w:proofErr w:type="spellStart"/>
+      <w:r>
+        <w:rPr>
+          <w:rFonts w:ascii="Calibri" w:hAnsi="Calibri" w:cs="Calibri"/>
+          <w:color w:val="auto"/>
+        </w:rPr>
+        <w:t>Janakiefski</w:t>
+      </w:r>
+      <w:proofErr w:type="spellEnd"/>
+      <w:r>
+        <w:rPr>
+          <w:rFonts w:ascii="Calibri" w:hAnsi="Calibri" w:cs="Calibri"/>
+          <w:color w:val="auto"/>
+        </w:rPr>
+        <w:t xml:space="preserve">, L., &amp; </w:t>
+      </w:r>
+      <w:proofErr w:type="spellStart"/>
+      <w:r>
+        <w:rPr>
+          <w:rFonts w:ascii="Calibri" w:hAnsi="Calibri" w:cs="Calibri"/>
+          <w:color w:val="auto"/>
+        </w:rPr>
+        <w:t>Maxcey</w:t>
+      </w:r>
+      <w:proofErr w:type="spellEnd"/>
+      <w:r>
+        <w:rPr>
+          <w:rFonts w:ascii="Calibri" w:hAnsi="Calibri" w:cs="Calibri"/>
+          <w:color w:val="auto"/>
+        </w:rPr>
+        <w:t>, A. M. (2020). Recognition-induced forgetting of schematically related pictures. Psychonomic Bulletin &amp; Review 27, 357–365 (2020). https://doi.org/10.3758/s13423-019-01693-8</w:t>
+      </w:r>
+    </w:p>
+    <w:p>
+      <w:pPr>
+        <w:pStyle w:val="Default"/>
+        <w:numPr>
+          <w:ilvl w:val="0"/>
+          <w:numId w:val="25"/>
+        </w:numPr>
+        <w:spacing w:after="3" w:line="252" w:lineRule="auto"/>
+        <w:ind w:left="360"/>
+        <w:rPr>
+          <w:rFonts w:ascii="Calibri" w:hAnsi="Calibri" w:cs="Calibri"/>
+          <w:color w:val="auto"/>
+        </w:rPr>
+      </w:pPr>
+      <w:proofErr w:type="spellStart"/>
+      <w:r>
+        <w:rPr>
+          <w:rFonts w:ascii="Calibri" w:hAnsi="Calibri" w:cs="Calibri"/>
+          <w:color w:val="auto"/>
+        </w:rPr>
+        <w:t>Collegio</w:t>
+      </w:r>
+      <w:proofErr w:type="spellEnd"/>
+      <w:r>
+        <w:rPr>
+          <w:rFonts w:ascii="Calibri" w:hAnsi="Calibri" w:cs="Calibri"/>
+          <w:color w:val="auto"/>
+        </w:rPr>
+        <w:t xml:space="preserve">, A., Nah, J., </w:t>
+      </w:r>
+      <w:r>
+        <w:rPr>
+          <w:rFonts w:ascii="Calibri" w:hAnsi="Calibri" w:cs="Calibri"/>
+          <w:b/>
+          <w:bCs/>
+          <w:color w:val="auto"/>
+        </w:rPr>
+        <w:t>Scotti, P. S.,</w:t>
+      </w:r>
+      <w:r>
+        <w:rPr>
+          <w:rFonts w:ascii="Calibri" w:hAnsi="Calibri" w:cs="Calibri"/>
+          <w:color w:val="auto"/>
+        </w:rPr>
+        <w:t xml:space="preserve"> &amp; </w:t>
+      </w:r>
+      <w:proofErr w:type="spellStart"/>
+      <w:r>
+        <w:rPr>
+          <w:rFonts w:ascii="Calibri" w:hAnsi="Calibri" w:cs="Calibri"/>
+          <w:color w:val="auto"/>
+        </w:rPr>
+        <w:t>Shomstein</w:t>
+      </w:r>
+      <w:proofErr w:type="spellEnd"/>
+      <w:r>
+        <w:rPr>
+          <w:rFonts w:ascii="Calibri" w:hAnsi="Calibri" w:cs="Calibri"/>
+          <w:color w:val="auto"/>
+        </w:rPr>
+        <w:t>, S. (2019). Attention scales according to inferred real-world object size. Nature Human Behavior, 3(1), 40-47. https://doi.org/10.1038/s41562-018-0485-2</w:t>
+      </w:r>
+    </w:p>
+    <w:p>
+      <w:pPr>
+        <w:pStyle w:val="Default"/>
+        <w:spacing w:after="3" w:line="252" w:lineRule="auto"/>
+        <w:ind w:left="360"/>
+        <w:rPr>
+          <w:rFonts w:ascii="Calibri" w:hAnsi="Calibri" w:cs="Calibri"/>
+          <w:color w:val="auto"/>
+        </w:rPr>
+      </w:pPr>
+    </w:p>
+    <w:p>
+      <w:pPr>
+        <w:pStyle w:val="Default"/>
+        <w:spacing w:after="3" w:line="252" w:lineRule="auto"/>
+        <w:rPr>
+          <w:rFonts w:ascii="Calibri" w:hAnsi="Calibri" w:cs="Calibri"/>
+          <w:color w:val="auto"/>
+        </w:rPr>
+      </w:pPr>
+      <w:r>
+        <w:rPr>
+          <w:rFonts w:ascii="Calibri" w:hAnsi="Calibri" w:cs="Calibri"/>
+          <w:color w:val="auto"/>
+        </w:rPr>
+        <w:t>Under Review / Submitted:</w:t>
+      </w:r>
+    </w:p>
+    <w:p>
+      <w:pPr>
+        <w:pStyle w:val="Default"/>
+        <w:numPr>
+          <w:ilvl w:val="0"/>
+          <w:numId w:val="26"/>
+        </w:numPr>
+        <w:spacing w:after="3" w:line="252" w:lineRule="auto"/>
+        <w:ind w:left="360"/>
+        <w:rPr>
+          <w:rFonts w:ascii="Calibri" w:hAnsi="Calibri" w:cs="Calibri"/>
+          <w:color w:val="auto"/>
+        </w:rPr>
+      </w:pPr>
+      <w:r>
+        <w:rPr>
+          <w:rFonts w:ascii="Calibri" w:hAnsi="Calibri" w:cs="Calibri"/>
+          <w:b/>
+          <w:bCs/>
+          <w:color w:val="auto"/>
+        </w:rPr>
+        <w:t>Scotti, P. S.,</w:t>
+      </w:r>
+      <w:r>
+        <w:rPr>
+          <w:rFonts w:ascii="Calibri" w:hAnsi="Calibri" w:cs="Calibri"/>
+          <w:color w:val="auto"/>
+        </w:rPr>
+        <w:t xml:space="preserve"> Hong, Y., </w:t>
+      </w:r>
+      <w:proofErr w:type="spellStart"/>
+      <w:r>
+        <w:rPr>
+          <w:rFonts w:ascii="Calibri" w:hAnsi="Calibri" w:cs="Calibri"/>
+          <w:color w:val="auto"/>
+        </w:rPr>
+        <w:t>Leber</w:t>
+      </w:r>
+      <w:proofErr w:type="spellEnd"/>
+      <w:r>
+        <w:rPr>
+          <w:rFonts w:ascii="Calibri" w:hAnsi="Calibri" w:cs="Calibri"/>
+          <w:color w:val="auto"/>
+        </w:rPr>
+        <w:t>, A., B., &amp; Golomb, J.</w:t>
+      </w:r>
+      <w:r>
+        <w:rPr>
+          <w:rFonts w:ascii="Calibri" w:hAnsi="Calibri" w:cs="Calibri"/>
+          <w:color w:val="auto"/>
+        </w:rPr>
+        <w:t xml:space="preserve">, </w:t>
+      </w:r>
+      <w:r>
+        <w:rPr>
+          <w:rFonts w:ascii="Calibri" w:hAnsi="Calibri" w:cs="Calibri"/>
+          <w:color w:val="auto"/>
+        </w:rPr>
+        <w:t>D</w:t>
+      </w:r>
+      <w:r>
+        <w:rPr>
+          <w:rFonts w:ascii="Calibri" w:hAnsi="Calibri" w:cs="Calibri"/>
+          <w:color w:val="auto"/>
+        </w:rPr>
+        <w:t>. (</w:t>
+      </w:r>
+      <w:r>
+        <w:rPr>
+          <w:rFonts w:ascii="Calibri" w:hAnsi="Calibri" w:cs="Calibri"/>
+          <w:color w:val="auto"/>
+        </w:rPr>
+        <w:t>under review</w:t>
+      </w:r>
+      <w:r>
+        <w:rPr>
+          <w:rFonts w:ascii="Calibri" w:hAnsi="Calibri" w:cs="Calibri"/>
+          <w:color w:val="auto"/>
+        </w:rPr>
+        <w:t xml:space="preserve">). </w:t>
+      </w:r>
+      <w:r>
+        <w:rPr>
+          <w:rFonts w:ascii="Calibri" w:hAnsi="Calibri" w:cs="Calibri"/>
+        </w:rPr>
+        <w:t>Visual working memory items drift apart due to active, not passive, maintenance</w:t>
+      </w:r>
+      <w:r>
+        <w:rPr>
+          <w:rFonts w:ascii="Calibri" w:hAnsi="Calibri" w:cs="Calibri"/>
+          <w:color w:val="auto"/>
+        </w:rPr>
+        <w:t>.</w:t>
+      </w:r>
+    </w:p>
+    <w:p>
+      <w:pPr>
+        <w:pStyle w:val="Default"/>
+        <w:numPr>
+          <w:ilvl w:val="0"/>
+          <w:numId w:val="26"/>
+        </w:numPr>
+        <w:spacing w:after="3" w:line="252" w:lineRule="auto"/>
+        <w:ind w:left="360"/>
+        <w:rPr>
+          <w:rFonts w:ascii="Calibri" w:hAnsi="Calibri" w:cs="Calibri"/>
+          <w:color w:val="auto"/>
+        </w:rPr>
+      </w:pPr>
+      <w:r>
+        <w:rPr>
+          <w:rFonts w:ascii="Calibri" w:hAnsi="Calibri" w:cs="Calibri"/>
+          <w:b/>
+          <w:bCs/>
+          <w:color w:val="auto"/>
+        </w:rPr>
+        <w:t>Scotti, P. S.,</w:t>
+      </w:r>
+      <w:r>
+        <w:rPr>
+          <w:rFonts w:ascii="Calibri" w:hAnsi="Calibri" w:cs="Calibri"/>
+          <w:color w:val="auto"/>
+        </w:rPr>
+        <w:t xml:space="preserve"> Kulkarni, A., </w:t>
+      </w:r>
+      <w:proofErr w:type="spellStart"/>
+      <w:r>
+        <w:rPr>
+          <w:rFonts w:ascii="Calibri" w:hAnsi="Calibri" w:cs="Calibri"/>
+          <w:color w:val="auto"/>
+        </w:rPr>
+        <w:t>Mazor</w:t>
+      </w:r>
+      <w:proofErr w:type="spellEnd"/>
+      <w:r>
+        <w:rPr>
+          <w:rFonts w:ascii="Calibri" w:hAnsi="Calibri" w:cs="Calibri"/>
+          <w:color w:val="auto"/>
+        </w:rPr>
+        <w:t xml:space="preserve">, M., </w:t>
+      </w:r>
+      <w:proofErr w:type="spellStart"/>
+      <w:r>
+        <w:rPr>
+          <w:rFonts w:ascii="Calibri" w:hAnsi="Calibri" w:cs="Calibri"/>
+          <w:color w:val="auto"/>
+        </w:rPr>
+        <w:t>Klapwijk</w:t>
+      </w:r>
+      <w:proofErr w:type="spellEnd"/>
+      <w:r>
+        <w:rPr>
+          <w:rFonts w:ascii="Calibri" w:hAnsi="Calibri" w:cs="Calibri"/>
+          <w:color w:val="auto"/>
+        </w:rPr>
+        <w:t xml:space="preserve">, E., </w:t>
+      </w:r>
+      <w:proofErr w:type="spellStart"/>
+      <w:r>
+        <w:rPr>
+          <w:rFonts w:ascii="Calibri" w:hAnsi="Calibri" w:cs="Calibri"/>
+          <w:color w:val="auto"/>
+        </w:rPr>
+        <w:t>Huth</w:t>
+      </w:r>
+      <w:proofErr w:type="spellEnd"/>
+      <w:r>
+        <w:rPr>
+          <w:rFonts w:ascii="Calibri" w:hAnsi="Calibri" w:cs="Calibri"/>
+          <w:color w:val="auto"/>
+        </w:rPr>
+        <w:t>, A. G. (</w:t>
+      </w:r>
+      <w:r>
+        <w:rPr>
+          <w:rFonts w:ascii="Calibri" w:hAnsi="Calibri" w:cs="Calibri"/>
+          <w:color w:val="auto"/>
+        </w:rPr>
+        <w:t>under review</w:t>
+      </w:r>
+      <w:r>
+        <w:rPr>
+          <w:rFonts w:ascii="Calibri" w:hAnsi="Calibri" w:cs="Calibri"/>
+          <w:color w:val="auto"/>
+        </w:rPr>
+        <w:t>). Interactive 3d brain helps you learn how the brain is organized.</w:t>
+      </w:r>
+    </w:p>
+    <w:p>
+      <w:pPr>
+        <w:pStyle w:val="Default"/>
+        <w:numPr>
+          <w:ilvl w:val="0"/>
+          <w:numId w:val="26"/>
+        </w:numPr>
+        <w:spacing w:after="3" w:line="252" w:lineRule="auto"/>
+        <w:ind w:left="360"/>
+        <w:rPr>
+          <w:rFonts w:ascii="Calibri" w:hAnsi="Calibri" w:cs="Calibri"/>
+          <w:color w:val="auto"/>
+        </w:rPr>
+      </w:pPr>
+      <w:r>
+        <w:rPr>
+          <w:rFonts w:ascii="Calibri" w:hAnsi="Calibri" w:cs="Calibri"/>
+          <w:b/>
+          <w:bCs/>
+          <w:color w:val="auto"/>
+        </w:rPr>
+        <w:t>Scotti, P. S.,</w:t>
+      </w:r>
+      <w:r>
+        <w:rPr>
+          <w:rFonts w:ascii="Calibri" w:hAnsi="Calibri" w:cs="Calibri"/>
+          <w:color w:val="auto"/>
+        </w:rPr>
+        <w:t xml:space="preserve"> Hong, Y., Golomb, J. D., &amp; </w:t>
+      </w:r>
+      <w:proofErr w:type="spellStart"/>
+      <w:r>
+        <w:rPr>
+          <w:rFonts w:ascii="Calibri" w:hAnsi="Calibri" w:cs="Calibri"/>
+          <w:color w:val="auto"/>
+        </w:rPr>
+        <w:t>Leber</w:t>
+      </w:r>
+      <w:proofErr w:type="spellEnd"/>
+      <w:r>
+        <w:rPr>
+          <w:rFonts w:ascii="Calibri" w:hAnsi="Calibri" w:cs="Calibri"/>
+          <w:color w:val="auto"/>
+        </w:rPr>
+        <w:t>, A., B. (</w:t>
+      </w:r>
+      <w:r>
+        <w:rPr>
+          <w:rFonts w:ascii="Calibri" w:hAnsi="Calibri" w:cs="Calibri"/>
+          <w:color w:val="auto"/>
+        </w:rPr>
+        <w:t>submitted</w:t>
+      </w:r>
+      <w:r>
+        <w:rPr>
+          <w:rFonts w:ascii="Calibri" w:hAnsi="Calibri" w:cs="Calibri"/>
+          <w:color w:val="auto"/>
+        </w:rPr>
+        <w:t>). Statistical regularities during object encoding induce swaps in long-term memory.</w:t>
+      </w:r>
+    </w:p>
+    <w:p>
+      <w:pPr>
+        <w:pStyle w:val="Default"/>
+        <w:numPr>
+          <w:ilvl w:val="0"/>
+          <w:numId w:val="26"/>
+        </w:numPr>
+        <w:spacing w:after="3" w:line="252" w:lineRule="auto"/>
+        <w:ind w:left="360"/>
+        <w:rPr>
+          <w:rFonts w:ascii="Calibri" w:hAnsi="Calibri" w:cs="Calibri"/>
+          <w:color w:val="auto"/>
+        </w:rPr>
+      </w:pPr>
+      <w:r>
+        <w:rPr>
+          <w:rFonts w:ascii="Calibri" w:hAnsi="Calibri" w:cs="Calibri"/>
+          <w:b/>
+          <w:bCs/>
+          <w:color w:val="auto"/>
+        </w:rPr>
+        <w:t>Scotti, P. S.,</w:t>
+      </w:r>
+      <w:r>
+        <w:rPr>
+          <w:rFonts w:ascii="Calibri" w:hAnsi="Calibri" w:cs="Calibri"/>
+          <w:color w:val="auto"/>
+        </w:rPr>
+        <w:t xml:space="preserve"> </w:t>
+      </w:r>
+      <w:proofErr w:type="spellStart"/>
+      <w:r>
+        <w:rPr>
+          <w:rFonts w:ascii="Calibri" w:hAnsi="Calibri" w:cs="Calibri"/>
+          <w:color w:val="auto"/>
+        </w:rPr>
+        <w:t>Collegio</w:t>
+      </w:r>
+      <w:proofErr w:type="spellEnd"/>
+      <w:r>
+        <w:rPr>
+          <w:rFonts w:ascii="Calibri" w:hAnsi="Calibri" w:cs="Calibri"/>
+          <w:color w:val="auto"/>
+        </w:rPr>
+        <w:t xml:space="preserve">, A., &amp; </w:t>
+      </w:r>
+      <w:proofErr w:type="spellStart"/>
+      <w:r>
+        <w:rPr>
+          <w:rFonts w:ascii="Calibri" w:hAnsi="Calibri" w:cs="Calibri"/>
+          <w:color w:val="auto"/>
+        </w:rPr>
+        <w:t>Shomstein</w:t>
+      </w:r>
+      <w:proofErr w:type="spellEnd"/>
+      <w:r>
+        <w:rPr>
+          <w:rFonts w:ascii="Calibri" w:hAnsi="Calibri" w:cs="Calibri"/>
+          <w:color w:val="auto"/>
+        </w:rPr>
+        <w:t>, S. (submitted). The relative contribution of high-level (</w:t>
+      </w:r>
+      <w:r>
+        <w:rPr>
+          <w:rFonts w:ascii="Calibri" w:hAnsi="Calibri" w:cs="Calibri"/>
           <w:color w:val="auto"/>
         </w:rPr>
         <w:t>s</w:t>
@@ -3032,11 +3612,269 @@
       <w:r>
         <w:rPr>
           <w:rFonts w:ascii="Calibri" w:hAnsi="Calibri" w:cs="Calibri"/>
-          <w:b/>
-          <w:bCs/>
-          <w:color w:val="auto"/>
-        </w:rPr>
-        <w:t>kills</w:t>
+          <w:color w:val="auto"/>
+        </w:rPr>
+        <w:t>emantic) and low-level (</w:t>
+      </w:r>
+      <w:r>
+        <w:rPr>
+          <w:rFonts w:ascii="Calibri" w:hAnsi="Calibri" w:cs="Calibri"/>
+          <w:color w:val="auto"/>
+        </w:rPr>
+        <w:t>b</w:t>
+      </w:r>
+      <w:r>
+        <w:rPr>
+          <w:rFonts w:ascii="Calibri" w:hAnsi="Calibri" w:cs="Calibri"/>
+          <w:color w:val="auto"/>
+        </w:rPr>
+        <w:t xml:space="preserve">oundary) Information to object-based attentional guidance. </w:t>
+      </w:r>
+    </w:p>
+    <w:p>
+      <w:pPr>
+        <w:pStyle w:val="Default"/>
+        <w:numPr>
+          <w:ilvl w:val="0"/>
+          <w:numId w:val="26"/>
+        </w:numPr>
+        <w:spacing w:after="3" w:line="252" w:lineRule="auto"/>
+        <w:ind w:left="360"/>
+        <w:rPr>
+          <w:rFonts w:ascii="Calibri" w:hAnsi="Calibri" w:cs="Calibri"/>
+          <w:color w:val="auto"/>
+        </w:rPr>
+      </w:pPr>
+      <w:r>
+        <w:rPr>
+          <w:rFonts w:ascii="Calibri" w:hAnsi="Calibri" w:cs="Calibri"/>
+          <w:b/>
+          <w:bCs/>
+          <w:color w:val="auto"/>
+        </w:rPr>
+        <w:t>Scotti, P.S.</w:t>
+      </w:r>
+      <w:r>
+        <w:rPr>
+          <w:rFonts w:ascii="Calibri" w:hAnsi="Calibri" w:cs="Calibri"/>
+          <w:color w:val="auto"/>
+        </w:rPr>
+        <w:t xml:space="preserve"> &amp; </w:t>
+      </w:r>
+      <w:proofErr w:type="spellStart"/>
+      <w:r>
+        <w:rPr>
+          <w:rFonts w:ascii="Calibri" w:hAnsi="Calibri" w:cs="Calibri"/>
+          <w:color w:val="auto"/>
+        </w:rPr>
+        <w:t>Maxcey</w:t>
+      </w:r>
+      <w:proofErr w:type="spellEnd"/>
+      <w:r>
+        <w:rPr>
+          <w:rFonts w:ascii="Calibri" w:hAnsi="Calibri" w:cs="Calibri"/>
+          <w:color w:val="auto"/>
+        </w:rPr>
+        <w:t>, A. M. (submitted). Comparing the robustness of laboratory-induced forgetting across paradigms.</w:t>
+      </w:r>
+    </w:p>
+    <w:p>
+      <w:pPr>
+        <w:pStyle w:val="Default"/>
+        <w:spacing w:after="3" w:line="252" w:lineRule="auto"/>
+        <w:rPr>
+          <w:rFonts w:ascii="Calibri" w:hAnsi="Calibri" w:cs="Calibri"/>
+          <w:color w:val="auto"/>
+        </w:rPr>
+      </w:pPr>
+    </w:p>
+    <w:p>
+      <w:pPr>
+        <w:pStyle w:val="Default"/>
+        <w:spacing w:after="3" w:line="252" w:lineRule="auto"/>
+        <w:rPr>
+          <w:rFonts w:ascii="Calibri" w:hAnsi="Calibri" w:cs="Calibri"/>
+          <w:color w:val="auto"/>
+        </w:rPr>
+      </w:pPr>
+      <w:r>
+        <w:rPr>
+          <w:rFonts w:ascii="Calibri" w:hAnsi="Calibri" w:cs="Calibri"/>
+          <w:color w:val="auto"/>
+        </w:rPr>
+        <w:t>In Prep:</w:t>
+      </w:r>
+    </w:p>
+    <w:p>
+      <w:pPr>
+        <w:pStyle w:val="Default"/>
+        <w:numPr>
+          <w:ilvl w:val="0"/>
+          <w:numId w:val="27"/>
+        </w:numPr>
+        <w:spacing w:after="3" w:line="252" w:lineRule="auto"/>
+        <w:ind w:left="360"/>
+        <w:rPr>
+          <w:rFonts w:ascii="Calibri" w:hAnsi="Calibri" w:cs="Calibri"/>
+          <w:color w:val="auto"/>
+        </w:rPr>
+      </w:pPr>
+      <w:r>
+        <w:rPr>
+          <w:rFonts w:ascii="Calibri" w:hAnsi="Calibri" w:cs="Calibri"/>
+          <w:b/>
+          <w:bCs/>
+          <w:color w:val="auto"/>
+        </w:rPr>
+        <w:t>Scotti, P. S.,</w:t>
+      </w:r>
+      <w:r>
+        <w:rPr>
+          <w:rFonts w:ascii="Calibri" w:hAnsi="Calibri" w:cs="Calibri"/>
+          <w:color w:val="auto"/>
+        </w:rPr>
+        <w:t xml:space="preserve"> Malcolm, G.L., Peterson, M., &amp; </w:t>
+      </w:r>
+      <w:proofErr w:type="spellStart"/>
+      <w:r>
+        <w:rPr>
+          <w:rFonts w:ascii="Calibri" w:hAnsi="Calibri" w:cs="Calibri"/>
+          <w:color w:val="auto"/>
+        </w:rPr>
+        <w:t>Shomstein</w:t>
+      </w:r>
+      <w:proofErr w:type="spellEnd"/>
+      <w:r>
+        <w:rPr>
+          <w:rFonts w:ascii="Calibri" w:hAnsi="Calibri" w:cs="Calibri"/>
+          <w:color w:val="auto"/>
+        </w:rPr>
+        <w:t>, S. (in preparation). Reality vs. Simplicity: The effects of real-world objects on attentional selection.</w:t>
+      </w:r>
+    </w:p>
+    <w:p>
+      <w:pPr>
+        <w:pStyle w:val="Default"/>
+        <w:numPr>
+          <w:ilvl w:val="0"/>
+          <w:numId w:val="27"/>
+        </w:numPr>
+        <w:spacing w:after="3" w:line="252" w:lineRule="auto"/>
+        <w:ind w:left="360"/>
+        <w:rPr>
+          <w:rFonts w:ascii="Calibri" w:hAnsi="Calibri" w:cs="Calibri"/>
+          <w:color w:val="auto"/>
+        </w:rPr>
+      </w:pPr>
+      <w:r>
+        <w:rPr>
+          <w:rFonts w:ascii="Calibri" w:hAnsi="Calibri" w:cs="Calibri"/>
+          <w:color w:val="auto"/>
+        </w:rPr>
+        <w:t xml:space="preserve">Babu, A., </w:t>
+      </w:r>
+      <w:r>
+        <w:rPr>
+          <w:rFonts w:ascii="Calibri" w:hAnsi="Calibri" w:cs="Calibri"/>
+          <w:b/>
+          <w:bCs/>
+          <w:color w:val="auto"/>
+        </w:rPr>
+        <w:t xml:space="preserve">Scotti, P. S., </w:t>
+      </w:r>
+      <w:r>
+        <w:rPr>
+          <w:rFonts w:ascii="Calibri" w:hAnsi="Calibri" w:cs="Calibri"/>
+          <w:color w:val="auto"/>
+        </w:rPr>
+        <w:t xml:space="preserve">&amp; Golomb, J. D. (in preparation). </w:t>
+      </w:r>
+      <w:r>
+        <w:rPr>
+          <w:rFonts w:ascii="Calibri" w:hAnsi="Calibri" w:cs="Calibri"/>
+          <w:color w:val="auto"/>
+        </w:rPr>
+        <w:t>The dominance of spatial information in location judgments: A persistent congruency bias even amidst conflicting statistical regularities</w:t>
+      </w:r>
+      <w:r>
+        <w:rPr>
+          <w:rFonts w:ascii="Calibri" w:hAnsi="Calibri" w:cs="Calibri"/>
+          <w:color w:val="auto"/>
+        </w:rPr>
+        <w:t>.</w:t>
+      </w:r>
+    </w:p>
+    <w:p>
+      <w:pPr>
+        <w:pStyle w:val="Default"/>
+        <w:pBdr>
+          <w:bottom w:val="single" w:sz="6" w:space="1" w:color="auto"/>
+        </w:pBdr>
+        <w:spacing w:line="252" w:lineRule="auto"/>
+        <w:rPr>
+          <w:rFonts w:ascii="Calibri" w:hAnsi="Calibri" w:cs="Calibri"/>
+          <w:b/>
+          <w:bCs/>
+          <w:color w:val="auto"/>
+        </w:rPr>
+      </w:pPr>
+    </w:p>
+    <w:p>
+      <w:pPr>
+        <w:pStyle w:val="Default"/>
+        <w:pBdr>
+          <w:bottom w:val="single" w:sz="6" w:space="1" w:color="auto"/>
+        </w:pBdr>
+        <w:spacing w:line="252" w:lineRule="auto"/>
+        <w:rPr>
+          <w:rFonts w:ascii="Calibri" w:hAnsi="Calibri" w:cs="Calibri"/>
+          <w:b/>
+          <w:bCs/>
+          <w:color w:val="auto"/>
+        </w:rPr>
+      </w:pPr>
+      <w:r>
+        <w:rPr>
+          <w:rFonts w:ascii="Calibri" w:hAnsi="Calibri" w:cs="Calibri"/>
+          <w:b/>
+          <w:bCs/>
+          <w:color w:val="auto"/>
+        </w:rPr>
+        <w:t>SKILLS &amp; INTERESTS</w:t>
+      </w:r>
+    </w:p>
+    <w:p>
+      <w:pPr>
+        <w:pStyle w:val="Default"/>
+        <w:spacing w:line="252" w:lineRule="auto"/>
+        <w:rPr>
+          <w:rFonts w:ascii="Calibri" w:hAnsi="Calibri" w:cs="Calibri"/>
+          <w:color w:val="auto"/>
+          <w:sz w:val="12"/>
+          <w:szCs w:val="12"/>
+          <w:u w:val="single"/>
+        </w:rPr>
+      </w:pPr>
+    </w:p>
+    <w:p>
+      <w:pPr>
+        <w:pStyle w:val="Default"/>
+        <w:spacing w:after="3" w:line="252" w:lineRule="auto"/>
+        <w:rPr>
+          <w:rFonts w:ascii="Calibri" w:hAnsi="Calibri" w:cs="Calibri"/>
+          <w:b/>
+          <w:bCs/>
+          <w:color w:val="auto"/>
+        </w:rPr>
+      </w:pPr>
+      <w:r>
+        <w:rPr>
+          <w:rFonts w:ascii="Calibri" w:hAnsi="Calibri" w:cs="Calibri"/>
+          <w:b/>
+          <w:bCs/>
+          <w:color w:val="auto"/>
+        </w:rPr>
+        <w:t>Relevant skills</w:t>
       </w:r>
     </w:p>
     <w:p>
@@ -3147,14 +3985,7 @@
           <w:rFonts w:ascii="Calibri" w:hAnsi="Calibri" w:cs="Calibri"/>
           <w:color w:val="auto"/>
         </w:rPr>
-        <w:t xml:space="preserve">Amazon </w:t>
-      </w:r>
-      <w:r>
-        <w:rPr>
-          <w:rFonts w:ascii="Calibri" w:hAnsi="Calibri" w:cs="Calibri"/>
-          <w:color w:val="auto"/>
-        </w:rPr>
-        <w:t>Mechanical Turk (built experiments using GitHub hosted HTML / CSS / JavaScript)</w:t>
+        <w:t>Amazon Mechanical Turk (built experiments using GitHub hosted HTML / CSS / JavaScript)</w:t>
       </w:r>
     </w:p>
     <w:p>
@@ -3175,56 +4006,7 @@
           <w:rFonts w:ascii="Calibri" w:hAnsi="Calibri" w:cs="Calibri"/>
           <w:color w:val="auto"/>
         </w:rPr>
-        <w:t>Supercomputing</w:t>
-      </w:r>
-      <w:r>
-        <w:rPr>
-          <w:rFonts w:ascii="Calibri" w:hAnsi="Calibri" w:cs="Calibri"/>
-          <w:color w:val="auto"/>
-        </w:rPr>
-        <w:t xml:space="preserve"> </w:t>
-      </w:r>
-      <w:r>
-        <w:rPr>
-          <w:rFonts w:ascii="Calibri" w:hAnsi="Calibri" w:cs="Calibri"/>
-          <w:color w:val="auto"/>
-        </w:rPr>
-        <w:t>/</w:t>
-      </w:r>
-      <w:r>
-        <w:rPr>
-          <w:rFonts w:ascii="Calibri" w:hAnsi="Calibri" w:cs="Calibri"/>
-          <w:color w:val="auto"/>
-        </w:rPr>
-        <w:t xml:space="preserve"> cloud computing</w:t>
-      </w:r>
-      <w:r>
-        <w:rPr>
-          <w:rFonts w:ascii="Calibri" w:hAnsi="Calibri" w:cs="Calibri"/>
-          <w:color w:val="auto"/>
-        </w:rPr>
-        <w:t xml:space="preserve"> (Ohio Supercomputer Center </w:t>
-      </w:r>
-      <w:r>
-        <w:rPr>
-          <w:rFonts w:ascii="Calibri" w:hAnsi="Calibri" w:cs="Calibri"/>
-          <w:color w:val="auto"/>
-        </w:rPr>
-        <w:t xml:space="preserve">and </w:t>
-      </w:r>
-      <w:r>
-        <w:rPr>
-          <w:rFonts w:ascii="Calibri" w:hAnsi="Calibri" w:cs="Calibri"/>
-          <w:color w:val="auto"/>
-        </w:rPr>
-        <w:t>Amazon Web Services</w:t>
-      </w:r>
-      <w:r>
-        <w:rPr>
-          <w:rFonts w:ascii="Calibri" w:hAnsi="Calibri" w:cs="Calibri"/>
-          <w:color w:val="auto"/>
-        </w:rPr>
-        <w:t>)</w:t>
+        <w:t>Supercomputing / cloud computing (Ohio Supercomputer Center and Amazon Web Services)</w:t>
       </w:r>
     </w:p>
     <w:p>
@@ -3245,21 +4027,7 @@
           <w:rFonts w:ascii="Calibri" w:hAnsi="Calibri" w:cs="Calibri"/>
           <w:color w:val="auto"/>
         </w:rPr>
-        <w:t>Hierarchical Bayesian Modeling (PyMC3</w:t>
-      </w:r>
-      <w:r>
-        <w:rPr>
-          <w:rFonts w:ascii="Calibri" w:hAnsi="Calibri" w:cs="Calibri"/>
-          <w:color w:val="auto"/>
-        </w:rPr>
-        <w:t xml:space="preserve">, </w:t>
-      </w:r>
-      <w:r>
-        <w:rPr>
-          <w:rFonts w:ascii="Calibri" w:hAnsi="Calibri" w:cs="Calibri"/>
-          <w:color w:val="auto"/>
-        </w:rPr>
-        <w:t>JAGS)</w:t>
+        <w:t>Hierarchical Bayesian Modeling (PyMC3, JAGS)</w:t>
       </w:r>
     </w:p>
     <w:p>
@@ -3280,14 +4048,7 @@
           <w:rFonts w:ascii="Calibri" w:hAnsi="Calibri" w:cs="Calibri"/>
           <w:color w:val="auto"/>
         </w:rPr>
-        <w:t>Eye-tracking</w:t>
-      </w:r>
-      <w:r>
-        <w:rPr>
-          <w:rFonts w:ascii="Calibri" w:hAnsi="Calibri" w:cs="Calibri"/>
-          <w:color w:val="auto"/>
-        </w:rPr>
-        <w:t xml:space="preserve"> (experience using/designing experiments for </w:t>
+        <w:t xml:space="preserve">Eye-tracking (experience using/designing experiments for </w:t>
       </w:r>
       <w:proofErr w:type="spellStart"/>
       <w:r>
@@ -3344,21 +4105,7 @@
           <w:rFonts w:ascii="Calibri" w:hAnsi="Calibri" w:cs="Calibri"/>
           <w:color w:val="auto"/>
         </w:rPr>
-        <w:t>Board gam</w:t>
-      </w:r>
-      <w:r>
-        <w:rPr>
-          <w:rFonts w:ascii="Calibri" w:hAnsi="Calibri" w:cs="Calibri"/>
-          <w:color w:val="auto"/>
-        </w:rPr>
-        <w:t>es</w:t>
-      </w:r>
-      <w:r>
-        <w:rPr>
-          <w:rFonts w:ascii="Calibri" w:hAnsi="Calibri" w:cs="Calibri"/>
-          <w:color w:val="auto"/>
-        </w:rPr>
-        <w:t xml:space="preserve"> (founded </w:t>
+        <w:t xml:space="preserve">Board games (founded </w:t>
       </w:r>
       <w:hyperlink r:id="rId19" w:history="1">
         <w:r>
@@ -3374,70 +4121,7 @@
           <w:rFonts w:ascii="Calibri" w:hAnsi="Calibri" w:cs="Calibri"/>
           <w:color w:val="auto"/>
         </w:rPr>
-        <w:t>;</w:t>
-      </w:r>
-      <w:r>
-        <w:rPr>
-          <w:rFonts w:ascii="Calibri" w:hAnsi="Calibri" w:cs="Calibri"/>
-          <w:color w:val="auto"/>
-        </w:rPr>
-        <w:t xml:space="preserve"> </w:t>
-      </w:r>
-      <w:r>
-        <w:rPr>
-          <w:rFonts w:ascii="Calibri" w:hAnsi="Calibri" w:cs="Calibri"/>
-          <w:color w:val="auto"/>
-        </w:rPr>
-        <w:t>can lead</w:t>
-      </w:r>
-      <w:r>
-        <w:rPr>
-          <w:rFonts w:ascii="Calibri" w:hAnsi="Calibri" w:cs="Calibri"/>
-          <w:color w:val="auto"/>
-        </w:rPr>
-        <w:t xml:space="preserve"> board gam</w:t>
-      </w:r>
-      <w:r>
-        <w:rPr>
-          <w:rFonts w:ascii="Calibri" w:hAnsi="Calibri" w:cs="Calibri"/>
-          <w:color w:val="auto"/>
-        </w:rPr>
-        <w:t xml:space="preserve">ing </w:t>
-      </w:r>
-      <w:r>
-        <w:rPr>
-          <w:rFonts w:ascii="Calibri" w:hAnsi="Calibri" w:cs="Calibri"/>
-          <w:color w:val="auto"/>
-        </w:rPr>
-        <w:t>to</w:t>
-      </w:r>
-      <w:r>
-        <w:rPr>
-          <w:rFonts w:ascii="Calibri" w:hAnsi="Calibri" w:cs="Calibri"/>
-          <w:color w:val="auto"/>
-        </w:rPr>
-        <w:t xml:space="preserve"> </w:t>
-      </w:r>
-      <w:r>
-        <w:rPr>
-          <w:rFonts w:ascii="Calibri" w:hAnsi="Calibri" w:cs="Calibri"/>
-          <w:color w:val="auto"/>
-        </w:rPr>
-        <w:t>increase</w:t>
-      </w:r>
-      <w:r>
-        <w:rPr>
-          <w:rFonts w:ascii="Calibri" w:hAnsi="Calibri" w:cs="Calibri"/>
-          <w:color w:val="auto"/>
-        </w:rPr>
-        <w:t xml:space="preserve"> </w:t>
-      </w:r>
-      <w:r>
-        <w:rPr>
-          <w:rFonts w:ascii="Calibri" w:hAnsi="Calibri" w:cs="Calibri"/>
-          <w:color w:val="auto"/>
-        </w:rPr>
-        <w:t>lab bonding)</w:t>
+        <w:t>; can lead board gaming to increase lab bonding)</w:t>
       </w:r>
     </w:p>
     <w:p>
@@ -3465,14 +4149,7 @@
           <w:rFonts w:ascii="Calibri" w:hAnsi="Calibri" w:cs="Calibri"/>
           <w:color w:val="auto"/>
         </w:rPr>
-        <w:t>urder mysteries</w:t>
-      </w:r>
-      <w:r>
-        <w:rPr>
-          <w:rFonts w:ascii="Calibri" w:hAnsi="Calibri" w:cs="Calibri"/>
-          <w:color w:val="auto"/>
-        </w:rPr>
-        <w:t xml:space="preserve"> (developed the mobile app </w:t>
+        <w:t xml:space="preserve">urder mysteries (developed the mobile app </w:t>
       </w:r>
       <w:hyperlink r:id="rId20" w:history="1">
         <w:r>
@@ -3490,863 +4167,6 @@
         </w:rPr>
         <w:t xml:space="preserve"> for Android/iOS)</w:t>
       </w:r>
-    </w:p>
-    <w:p>
-      <w:pPr>
-        <w:pStyle w:val="Default"/>
-        <w:spacing w:line="252" w:lineRule="auto"/>
-        <w:rPr>
-          <w:rFonts w:ascii="Calibri" w:hAnsi="Calibri" w:cs="Calibri"/>
-          <w:color w:val="auto"/>
-          <w:sz w:val="20"/>
-        </w:rPr>
-      </w:pPr>
-    </w:p>
-    <w:p>
-      <w:pPr>
-        <w:pStyle w:val="Default"/>
-        <w:pBdr>
-          <w:bottom w:val="single" w:sz="6" w:space="1" w:color="auto"/>
-        </w:pBdr>
-        <w:spacing w:line="252" w:lineRule="auto"/>
-        <w:rPr>
-          <w:rFonts w:ascii="Calibri" w:hAnsi="Calibri" w:cs="Calibri"/>
-          <w:b/>
-          <w:bCs/>
-          <w:color w:val="auto"/>
-        </w:rPr>
-      </w:pPr>
-      <w:r>
-        <w:rPr>
-          <w:rFonts w:ascii="Calibri" w:hAnsi="Calibri" w:cs="Calibri"/>
-          <w:b/>
-          <w:bCs/>
-          <w:color w:val="auto"/>
-        </w:rPr>
-        <w:t>PUBLICATIONS</w:t>
-      </w:r>
-    </w:p>
-    <w:p>
-      <w:pPr>
-        <w:pStyle w:val="Default"/>
-        <w:spacing w:line="252" w:lineRule="auto"/>
-        <w:rPr>
-          <w:rFonts w:ascii="Calibri" w:hAnsi="Calibri" w:cs="Calibri"/>
-          <w:color w:val="auto"/>
-          <w:sz w:val="12"/>
-          <w:szCs w:val="12"/>
-          <w:u w:val="single"/>
-        </w:rPr>
-      </w:pPr>
-    </w:p>
-    <w:p>
-      <w:pPr>
-        <w:pStyle w:val="Default"/>
-        <w:numPr>
-          <w:ilvl w:val="0"/>
-          <w:numId w:val="25"/>
-        </w:numPr>
-        <w:spacing w:after="3" w:line="252" w:lineRule="auto"/>
-        <w:ind w:left="360"/>
-        <w:rPr>
-          <w:rFonts w:ascii="Calibri" w:hAnsi="Calibri" w:cs="Calibri"/>
-          <w:color w:val="auto"/>
-        </w:rPr>
-      </w:pPr>
-      <w:r>
-        <w:rPr>
-          <w:rFonts w:ascii="Calibri" w:hAnsi="Calibri" w:cs="Calibri"/>
-          <w:b/>
-          <w:bCs/>
-          <w:color w:val="auto"/>
-        </w:rPr>
-        <w:t>Scotti, P. S.,</w:t>
-      </w:r>
-      <w:r>
-        <w:rPr>
-          <w:rFonts w:ascii="Calibri" w:hAnsi="Calibri" w:cs="Calibri"/>
-          <w:color w:val="auto"/>
-        </w:rPr>
-        <w:t xml:space="preserve"> Kulkarni, A., </w:t>
-      </w:r>
-      <w:proofErr w:type="spellStart"/>
-      <w:r>
-        <w:rPr>
-          <w:rFonts w:ascii="Calibri" w:hAnsi="Calibri" w:cs="Calibri"/>
-          <w:color w:val="auto"/>
-        </w:rPr>
-        <w:t>Mazor</w:t>
-      </w:r>
-      <w:proofErr w:type="spellEnd"/>
-      <w:r>
-        <w:rPr>
-          <w:rFonts w:ascii="Calibri" w:hAnsi="Calibri" w:cs="Calibri"/>
-          <w:color w:val="auto"/>
-        </w:rPr>
-        <w:t xml:space="preserve">, M., </w:t>
-      </w:r>
-      <w:proofErr w:type="spellStart"/>
-      <w:r>
-        <w:rPr>
-          <w:rFonts w:ascii="Calibri" w:hAnsi="Calibri" w:cs="Calibri"/>
-          <w:color w:val="auto"/>
-        </w:rPr>
-        <w:t>Klapwijk</w:t>
-      </w:r>
-      <w:proofErr w:type="spellEnd"/>
-      <w:r>
-        <w:rPr>
-          <w:rFonts w:ascii="Calibri" w:hAnsi="Calibri" w:cs="Calibri"/>
-          <w:color w:val="auto"/>
-        </w:rPr>
-        <w:t xml:space="preserve">, E., </w:t>
-      </w:r>
-      <w:proofErr w:type="spellStart"/>
-      <w:r>
-        <w:rPr>
-          <w:rFonts w:ascii="Calibri" w:hAnsi="Calibri" w:cs="Calibri"/>
-          <w:color w:val="auto"/>
-        </w:rPr>
-        <w:t>Yarkoni</w:t>
-      </w:r>
-      <w:proofErr w:type="spellEnd"/>
-      <w:r>
-        <w:rPr>
-          <w:rFonts w:ascii="Calibri" w:hAnsi="Calibri" w:cs="Calibri"/>
-          <w:color w:val="auto"/>
-        </w:rPr>
-        <w:t xml:space="preserve">, T., </w:t>
-      </w:r>
-      <w:proofErr w:type="spellStart"/>
-      <w:r>
-        <w:rPr>
-          <w:rFonts w:ascii="Calibri" w:hAnsi="Calibri" w:cs="Calibri"/>
-          <w:color w:val="auto"/>
-        </w:rPr>
-        <w:t>Huth</w:t>
-      </w:r>
-      <w:proofErr w:type="spellEnd"/>
-      <w:r>
-        <w:rPr>
-          <w:rFonts w:ascii="Calibri" w:hAnsi="Calibri" w:cs="Calibri"/>
-          <w:color w:val="auto"/>
-        </w:rPr>
-        <w:t xml:space="preserve">, A. G. (2020). </w:t>
-      </w:r>
-      <w:proofErr w:type="spellStart"/>
-      <w:r>
-        <w:rPr>
-          <w:rFonts w:ascii="Calibri" w:hAnsi="Calibri" w:cs="Calibri"/>
-          <w:color w:val="auto"/>
-        </w:rPr>
-        <w:t>EduCortex</w:t>
-      </w:r>
-      <w:proofErr w:type="spellEnd"/>
-      <w:r>
-        <w:rPr>
-          <w:rFonts w:ascii="Calibri" w:hAnsi="Calibri" w:cs="Calibri"/>
-          <w:color w:val="auto"/>
-        </w:rPr>
-        <w:t xml:space="preserve">: browser-based 3D brain visualization of fMRI meta-analysis maps. Journal of </w:t>
-      </w:r>
-      <w:proofErr w:type="gramStart"/>
-      <w:r>
-        <w:rPr>
-          <w:rFonts w:ascii="Calibri" w:hAnsi="Calibri" w:cs="Calibri"/>
-          <w:color w:val="auto"/>
-        </w:rPr>
-        <w:t>Open Source</w:t>
-      </w:r>
-      <w:proofErr w:type="gramEnd"/>
-      <w:r>
-        <w:rPr>
-          <w:rFonts w:ascii="Calibri" w:hAnsi="Calibri" w:cs="Calibri"/>
-          <w:color w:val="auto"/>
-        </w:rPr>
-        <w:t xml:space="preserve"> Education, 3(26), 75, https://doi.org/10.21105/jose.00075</w:t>
-      </w:r>
-    </w:p>
-    <w:p>
-      <w:pPr>
-        <w:pStyle w:val="Default"/>
-        <w:numPr>
-          <w:ilvl w:val="0"/>
-          <w:numId w:val="25"/>
-        </w:numPr>
-        <w:spacing w:after="3" w:line="252" w:lineRule="auto"/>
-        <w:ind w:left="360"/>
-        <w:rPr>
-          <w:rFonts w:ascii="Calibri" w:hAnsi="Calibri" w:cs="Calibri"/>
-          <w:color w:val="auto"/>
-        </w:rPr>
-      </w:pPr>
-      <w:r>
-        <w:rPr>
-          <w:rFonts w:ascii="Calibri" w:hAnsi="Calibri" w:cs="Calibri"/>
-          <w:b/>
-          <w:bCs/>
-          <w:color w:val="auto"/>
-        </w:rPr>
-        <w:t>Scotti, P. S.,</w:t>
-      </w:r>
-      <w:r>
-        <w:rPr>
-          <w:rFonts w:ascii="Calibri" w:hAnsi="Calibri" w:cs="Calibri"/>
-          <w:color w:val="auto"/>
-        </w:rPr>
-        <w:t xml:space="preserve"> </w:t>
-      </w:r>
-      <w:proofErr w:type="spellStart"/>
-      <w:r>
-        <w:rPr>
-          <w:rFonts w:ascii="Calibri" w:hAnsi="Calibri" w:cs="Calibri"/>
-          <w:color w:val="auto"/>
-        </w:rPr>
-        <w:t>Janakiefski</w:t>
-      </w:r>
-      <w:proofErr w:type="spellEnd"/>
-      <w:r>
-        <w:rPr>
-          <w:rFonts w:ascii="Calibri" w:hAnsi="Calibri" w:cs="Calibri"/>
-          <w:color w:val="auto"/>
-        </w:rPr>
-        <w:t xml:space="preserve">, L., &amp; </w:t>
-      </w:r>
-      <w:proofErr w:type="spellStart"/>
-      <w:r>
-        <w:rPr>
-          <w:rFonts w:ascii="Calibri" w:hAnsi="Calibri" w:cs="Calibri"/>
-          <w:color w:val="auto"/>
-        </w:rPr>
-        <w:t>Maxcey</w:t>
-      </w:r>
-      <w:proofErr w:type="spellEnd"/>
-      <w:r>
-        <w:rPr>
-          <w:rFonts w:ascii="Calibri" w:hAnsi="Calibri" w:cs="Calibri"/>
-          <w:color w:val="auto"/>
-        </w:rPr>
-        <w:t>, A. M. (2020). Recognition-induced forgetting of schematically related pictures. Psychonomic Bulletin &amp; Review 27, 357–365 (2020). https://doi.org/10.3758/s13423-019-01693-8</w:t>
-      </w:r>
-    </w:p>
-    <w:p>
-      <w:pPr>
-        <w:pStyle w:val="Default"/>
-        <w:numPr>
-          <w:ilvl w:val="0"/>
-          <w:numId w:val="25"/>
-        </w:numPr>
-        <w:spacing w:after="3" w:line="252" w:lineRule="auto"/>
-        <w:ind w:left="360"/>
-        <w:rPr>
-          <w:rFonts w:ascii="Calibri" w:hAnsi="Calibri" w:cs="Calibri"/>
-          <w:color w:val="auto"/>
-        </w:rPr>
-      </w:pPr>
-      <w:proofErr w:type="spellStart"/>
-      <w:r>
-        <w:rPr>
-          <w:rFonts w:ascii="Calibri" w:hAnsi="Calibri" w:cs="Calibri"/>
-          <w:color w:val="auto"/>
-        </w:rPr>
-        <w:t>Collegio</w:t>
-      </w:r>
-      <w:proofErr w:type="spellEnd"/>
-      <w:r>
-        <w:rPr>
-          <w:rFonts w:ascii="Calibri" w:hAnsi="Calibri" w:cs="Calibri"/>
-          <w:color w:val="auto"/>
-        </w:rPr>
-        <w:t xml:space="preserve">, A., Nah, J., </w:t>
-      </w:r>
-      <w:r>
-        <w:rPr>
-          <w:rFonts w:ascii="Calibri" w:hAnsi="Calibri" w:cs="Calibri"/>
-          <w:b/>
-          <w:bCs/>
-          <w:color w:val="auto"/>
-        </w:rPr>
-        <w:t>Scotti, P. S.,</w:t>
-      </w:r>
-      <w:r>
-        <w:rPr>
-          <w:rFonts w:ascii="Calibri" w:hAnsi="Calibri" w:cs="Calibri"/>
-          <w:color w:val="auto"/>
-        </w:rPr>
-        <w:t xml:space="preserve"> &amp; </w:t>
-      </w:r>
-      <w:proofErr w:type="spellStart"/>
-      <w:r>
-        <w:rPr>
-          <w:rFonts w:ascii="Calibri" w:hAnsi="Calibri" w:cs="Calibri"/>
-          <w:color w:val="auto"/>
-        </w:rPr>
-        <w:t>Shomstein</w:t>
-      </w:r>
-      <w:proofErr w:type="spellEnd"/>
-      <w:r>
-        <w:rPr>
-          <w:rFonts w:ascii="Calibri" w:hAnsi="Calibri" w:cs="Calibri"/>
-          <w:color w:val="auto"/>
-        </w:rPr>
-        <w:t>, S. (2019). Attention scales according to inferred real-world object size. Nature Human Behavior, 3(1), 40-47. https://doi.org/10.1038/s41562-018-0485-2</w:t>
-      </w:r>
-    </w:p>
-    <w:p>
-      <w:pPr>
-        <w:pStyle w:val="Default"/>
-        <w:spacing w:after="3" w:line="252" w:lineRule="auto"/>
-        <w:ind w:left="360"/>
-        <w:rPr>
-          <w:rFonts w:ascii="Calibri" w:hAnsi="Calibri" w:cs="Calibri"/>
-          <w:color w:val="auto"/>
-        </w:rPr>
-      </w:pPr>
-    </w:p>
-    <w:p>
-      <w:pPr>
-        <w:pStyle w:val="Default"/>
-        <w:spacing w:after="3" w:line="252" w:lineRule="auto"/>
-        <w:rPr>
-          <w:rFonts w:ascii="Calibri" w:hAnsi="Calibri" w:cs="Calibri"/>
-          <w:color w:val="auto"/>
-        </w:rPr>
-      </w:pPr>
-      <w:r>
-        <w:rPr>
-          <w:rFonts w:ascii="Calibri" w:hAnsi="Calibri" w:cs="Calibri"/>
-          <w:color w:val="auto"/>
-        </w:rPr>
-        <w:t>Under Review / Submitted:</w:t>
-      </w:r>
-    </w:p>
-    <w:p>
-      <w:pPr>
-        <w:pStyle w:val="Default"/>
-        <w:numPr>
-          <w:ilvl w:val="0"/>
-          <w:numId w:val="26"/>
-        </w:numPr>
-        <w:spacing w:after="3" w:line="252" w:lineRule="auto"/>
-        <w:ind w:left="360"/>
-        <w:rPr>
-          <w:rFonts w:ascii="Calibri" w:hAnsi="Calibri" w:cs="Calibri"/>
-          <w:color w:val="auto"/>
-        </w:rPr>
-      </w:pPr>
-      <w:r>
-        <w:rPr>
-          <w:rFonts w:ascii="Calibri" w:hAnsi="Calibri" w:cs="Calibri"/>
-          <w:b/>
-          <w:bCs/>
-          <w:color w:val="auto"/>
-        </w:rPr>
-        <w:t>Scotti, P. S.,</w:t>
-      </w:r>
-      <w:r>
-        <w:rPr>
-          <w:rFonts w:ascii="Calibri" w:hAnsi="Calibri" w:cs="Calibri"/>
-          <w:color w:val="auto"/>
-        </w:rPr>
-        <w:t xml:space="preserve"> Hong, Y., </w:t>
-      </w:r>
-      <w:proofErr w:type="spellStart"/>
-      <w:r>
-        <w:rPr>
-          <w:rFonts w:ascii="Calibri" w:hAnsi="Calibri" w:cs="Calibri"/>
-          <w:color w:val="auto"/>
-        </w:rPr>
-        <w:t>Leber</w:t>
-      </w:r>
-      <w:proofErr w:type="spellEnd"/>
-      <w:r>
-        <w:rPr>
-          <w:rFonts w:ascii="Calibri" w:hAnsi="Calibri" w:cs="Calibri"/>
-          <w:color w:val="auto"/>
-        </w:rPr>
-        <w:t>, A., B., &amp; Golomb, J.</w:t>
-      </w:r>
-      <w:r>
-        <w:rPr>
-          <w:rFonts w:ascii="Calibri" w:hAnsi="Calibri" w:cs="Calibri"/>
-          <w:color w:val="auto"/>
-        </w:rPr>
-        <w:t xml:space="preserve">, </w:t>
-      </w:r>
-      <w:r>
-        <w:rPr>
-          <w:rFonts w:ascii="Calibri" w:hAnsi="Calibri" w:cs="Calibri"/>
-          <w:color w:val="auto"/>
-        </w:rPr>
-        <w:t>D</w:t>
-      </w:r>
-      <w:r>
-        <w:rPr>
-          <w:rFonts w:ascii="Calibri" w:hAnsi="Calibri" w:cs="Calibri"/>
-          <w:color w:val="auto"/>
-        </w:rPr>
-        <w:t>. (</w:t>
-      </w:r>
-      <w:r>
-        <w:rPr>
-          <w:rFonts w:ascii="Calibri" w:hAnsi="Calibri" w:cs="Calibri"/>
-          <w:color w:val="auto"/>
-        </w:rPr>
-        <w:t>under review</w:t>
-      </w:r>
-      <w:r>
-        <w:rPr>
-          <w:rFonts w:ascii="Calibri" w:hAnsi="Calibri" w:cs="Calibri"/>
-          <w:color w:val="auto"/>
-        </w:rPr>
-        <w:t xml:space="preserve">). </w:t>
-      </w:r>
-      <w:r>
-        <w:rPr>
-          <w:rFonts w:ascii="Calibri" w:hAnsi="Calibri" w:cs="Calibri"/>
-        </w:rPr>
-        <w:t>Visual working memory items drift apart due to active, not passive, maintenance</w:t>
-      </w:r>
-      <w:r>
-        <w:rPr>
-          <w:rFonts w:ascii="Calibri" w:hAnsi="Calibri" w:cs="Calibri"/>
-          <w:color w:val="auto"/>
-        </w:rPr>
-        <w:t>.</w:t>
-      </w:r>
-    </w:p>
-    <w:p>
-      <w:pPr>
-        <w:pStyle w:val="Default"/>
-        <w:numPr>
-          <w:ilvl w:val="0"/>
-          <w:numId w:val="26"/>
-        </w:numPr>
-        <w:spacing w:after="3" w:line="252" w:lineRule="auto"/>
-        <w:ind w:left="360"/>
-        <w:rPr>
-          <w:rFonts w:ascii="Calibri" w:hAnsi="Calibri" w:cs="Calibri"/>
-          <w:color w:val="auto"/>
-        </w:rPr>
-      </w:pPr>
-      <w:r>
-        <w:rPr>
-          <w:rFonts w:ascii="Calibri" w:hAnsi="Calibri" w:cs="Calibri"/>
-          <w:b/>
-          <w:bCs/>
-          <w:color w:val="auto"/>
-        </w:rPr>
-        <w:t>Scotti, P. S.,</w:t>
-      </w:r>
-      <w:r>
-        <w:rPr>
-          <w:rFonts w:ascii="Calibri" w:hAnsi="Calibri" w:cs="Calibri"/>
-          <w:color w:val="auto"/>
-        </w:rPr>
-        <w:t xml:space="preserve"> Kulkarni, A., </w:t>
-      </w:r>
-      <w:proofErr w:type="spellStart"/>
-      <w:r>
-        <w:rPr>
-          <w:rFonts w:ascii="Calibri" w:hAnsi="Calibri" w:cs="Calibri"/>
-          <w:color w:val="auto"/>
-        </w:rPr>
-        <w:t>Mazor</w:t>
-      </w:r>
-      <w:proofErr w:type="spellEnd"/>
-      <w:r>
-        <w:rPr>
-          <w:rFonts w:ascii="Calibri" w:hAnsi="Calibri" w:cs="Calibri"/>
-          <w:color w:val="auto"/>
-        </w:rPr>
-        <w:t xml:space="preserve">, M., </w:t>
-      </w:r>
-      <w:proofErr w:type="spellStart"/>
-      <w:r>
-        <w:rPr>
-          <w:rFonts w:ascii="Calibri" w:hAnsi="Calibri" w:cs="Calibri"/>
-          <w:color w:val="auto"/>
-        </w:rPr>
-        <w:t>Klapwijk</w:t>
-      </w:r>
-      <w:proofErr w:type="spellEnd"/>
-      <w:r>
-        <w:rPr>
-          <w:rFonts w:ascii="Calibri" w:hAnsi="Calibri" w:cs="Calibri"/>
-          <w:color w:val="auto"/>
-        </w:rPr>
-        <w:t xml:space="preserve">, E., </w:t>
-      </w:r>
-      <w:proofErr w:type="spellStart"/>
-      <w:r>
-        <w:rPr>
-          <w:rFonts w:ascii="Calibri" w:hAnsi="Calibri" w:cs="Calibri"/>
-          <w:color w:val="auto"/>
-        </w:rPr>
-        <w:t>Huth</w:t>
-      </w:r>
-      <w:proofErr w:type="spellEnd"/>
-      <w:r>
-        <w:rPr>
-          <w:rFonts w:ascii="Calibri" w:hAnsi="Calibri" w:cs="Calibri"/>
-          <w:color w:val="auto"/>
-        </w:rPr>
-        <w:t>, A. G. (</w:t>
-      </w:r>
-      <w:r>
-        <w:rPr>
-          <w:rFonts w:ascii="Calibri" w:hAnsi="Calibri" w:cs="Calibri"/>
-          <w:color w:val="auto"/>
-        </w:rPr>
-        <w:t>under review</w:t>
-      </w:r>
-      <w:r>
-        <w:rPr>
-          <w:rFonts w:ascii="Calibri" w:hAnsi="Calibri" w:cs="Calibri"/>
-          <w:color w:val="auto"/>
-        </w:rPr>
-        <w:t>). Interactive 3d brain helps you learn how the brain is organized.</w:t>
-      </w:r>
-    </w:p>
-    <w:p>
-      <w:pPr>
-        <w:pStyle w:val="Default"/>
-        <w:numPr>
-          <w:ilvl w:val="0"/>
-          <w:numId w:val="26"/>
-        </w:numPr>
-        <w:spacing w:after="3" w:line="252" w:lineRule="auto"/>
-        <w:ind w:left="360"/>
-        <w:rPr>
-          <w:rFonts w:ascii="Calibri" w:hAnsi="Calibri" w:cs="Calibri"/>
-          <w:color w:val="auto"/>
-        </w:rPr>
-      </w:pPr>
-      <w:r>
-        <w:rPr>
-          <w:rFonts w:ascii="Calibri" w:hAnsi="Calibri" w:cs="Calibri"/>
-          <w:b/>
-          <w:bCs/>
-          <w:color w:val="auto"/>
-        </w:rPr>
-        <w:t>Scotti, P. S.,</w:t>
-      </w:r>
-      <w:r>
-        <w:rPr>
-          <w:rFonts w:ascii="Calibri" w:hAnsi="Calibri" w:cs="Calibri"/>
-          <w:color w:val="auto"/>
-        </w:rPr>
-        <w:t xml:space="preserve"> Hong, Y., Golomb, J. D., &amp; </w:t>
-      </w:r>
-      <w:proofErr w:type="spellStart"/>
-      <w:r>
-        <w:rPr>
-          <w:rFonts w:ascii="Calibri" w:hAnsi="Calibri" w:cs="Calibri"/>
-          <w:color w:val="auto"/>
-        </w:rPr>
-        <w:t>Leber</w:t>
-      </w:r>
-      <w:proofErr w:type="spellEnd"/>
-      <w:r>
-        <w:rPr>
-          <w:rFonts w:ascii="Calibri" w:hAnsi="Calibri" w:cs="Calibri"/>
-          <w:color w:val="auto"/>
-        </w:rPr>
-        <w:t>, A., B. (</w:t>
-      </w:r>
-      <w:r>
-        <w:rPr>
-          <w:rFonts w:ascii="Calibri" w:hAnsi="Calibri" w:cs="Calibri"/>
-          <w:color w:val="auto"/>
-        </w:rPr>
-        <w:t>submitted</w:t>
-      </w:r>
-      <w:r>
-        <w:rPr>
-          <w:rFonts w:ascii="Calibri" w:hAnsi="Calibri" w:cs="Calibri"/>
-          <w:color w:val="auto"/>
-        </w:rPr>
-        <w:t>). Statistical regularities during object encoding induce swaps in long-term memory.</w:t>
-      </w:r>
-    </w:p>
-    <w:p>
-      <w:pPr>
-        <w:pStyle w:val="Default"/>
-        <w:numPr>
-          <w:ilvl w:val="0"/>
-          <w:numId w:val="26"/>
-        </w:numPr>
-        <w:spacing w:after="3" w:line="252" w:lineRule="auto"/>
-        <w:ind w:left="360"/>
-        <w:rPr>
-          <w:rFonts w:ascii="Calibri" w:hAnsi="Calibri" w:cs="Calibri"/>
-          <w:color w:val="auto"/>
-        </w:rPr>
-      </w:pPr>
-      <w:r>
-        <w:rPr>
-          <w:rFonts w:ascii="Calibri" w:hAnsi="Calibri" w:cs="Calibri"/>
-          <w:b/>
-          <w:bCs/>
-          <w:color w:val="auto"/>
-        </w:rPr>
-        <w:t>Scotti, P. S.,</w:t>
-      </w:r>
-      <w:r>
-        <w:rPr>
-          <w:rFonts w:ascii="Calibri" w:hAnsi="Calibri" w:cs="Calibri"/>
-          <w:color w:val="auto"/>
-        </w:rPr>
-        <w:t xml:space="preserve"> </w:t>
-      </w:r>
-      <w:proofErr w:type="spellStart"/>
-      <w:r>
-        <w:rPr>
-          <w:rFonts w:ascii="Calibri" w:hAnsi="Calibri" w:cs="Calibri"/>
-          <w:color w:val="auto"/>
-        </w:rPr>
-        <w:t>Collegio</w:t>
-      </w:r>
-      <w:proofErr w:type="spellEnd"/>
-      <w:r>
-        <w:rPr>
-          <w:rFonts w:ascii="Calibri" w:hAnsi="Calibri" w:cs="Calibri"/>
-          <w:color w:val="auto"/>
-        </w:rPr>
-        <w:t xml:space="preserve">, A., &amp; </w:t>
-      </w:r>
-      <w:proofErr w:type="spellStart"/>
-      <w:r>
-        <w:rPr>
-          <w:rFonts w:ascii="Calibri" w:hAnsi="Calibri" w:cs="Calibri"/>
-          <w:color w:val="auto"/>
-        </w:rPr>
-        <w:t>Shomstein</w:t>
-      </w:r>
-      <w:proofErr w:type="spellEnd"/>
-      <w:r>
-        <w:rPr>
-          <w:rFonts w:ascii="Calibri" w:hAnsi="Calibri" w:cs="Calibri"/>
-          <w:color w:val="auto"/>
-        </w:rPr>
-        <w:t>, S. (submitted). The relative contribution of high-level (</w:t>
-      </w:r>
-      <w:r>
-        <w:rPr>
-          <w:rFonts w:ascii="Calibri" w:hAnsi="Calibri" w:cs="Calibri"/>
-          <w:color w:val="auto"/>
-        </w:rPr>
-        <w:t>s</w:t>
-      </w:r>
-      <w:r>
-        <w:rPr>
-          <w:rFonts w:ascii="Calibri" w:hAnsi="Calibri" w:cs="Calibri"/>
-          <w:color w:val="auto"/>
-        </w:rPr>
-        <w:t>emantic) and low-level (</w:t>
-      </w:r>
-      <w:r>
-        <w:rPr>
-          <w:rFonts w:ascii="Calibri" w:hAnsi="Calibri" w:cs="Calibri"/>
-          <w:color w:val="auto"/>
-        </w:rPr>
-        <w:t>b</w:t>
-      </w:r>
-      <w:r>
-        <w:rPr>
-          <w:rFonts w:ascii="Calibri" w:hAnsi="Calibri" w:cs="Calibri"/>
-          <w:color w:val="auto"/>
-        </w:rPr>
-        <w:t xml:space="preserve">oundary) Information to object-based attentional guidance. </w:t>
-      </w:r>
-    </w:p>
-    <w:p>
-      <w:pPr>
-        <w:pStyle w:val="Default"/>
-        <w:numPr>
-          <w:ilvl w:val="0"/>
-          <w:numId w:val="26"/>
-        </w:numPr>
-        <w:spacing w:after="3" w:line="252" w:lineRule="auto"/>
-        <w:ind w:left="360"/>
-        <w:rPr>
-          <w:rFonts w:ascii="Calibri" w:hAnsi="Calibri" w:cs="Calibri"/>
-          <w:color w:val="auto"/>
-        </w:rPr>
-      </w:pPr>
-      <w:r>
-        <w:rPr>
-          <w:rFonts w:ascii="Calibri" w:hAnsi="Calibri" w:cs="Calibri"/>
-          <w:b/>
-          <w:bCs/>
-          <w:color w:val="auto"/>
-        </w:rPr>
-        <w:t>Scotti, P.S.</w:t>
-      </w:r>
-      <w:r>
-        <w:rPr>
-          <w:rFonts w:ascii="Calibri" w:hAnsi="Calibri" w:cs="Calibri"/>
-          <w:color w:val="auto"/>
-        </w:rPr>
-        <w:t xml:space="preserve"> &amp; </w:t>
-      </w:r>
-      <w:proofErr w:type="spellStart"/>
-      <w:r>
-        <w:rPr>
-          <w:rFonts w:ascii="Calibri" w:hAnsi="Calibri" w:cs="Calibri"/>
-          <w:color w:val="auto"/>
-        </w:rPr>
-        <w:t>Maxcey</w:t>
-      </w:r>
-      <w:proofErr w:type="spellEnd"/>
-      <w:r>
-        <w:rPr>
-          <w:rFonts w:ascii="Calibri" w:hAnsi="Calibri" w:cs="Calibri"/>
-          <w:color w:val="auto"/>
-        </w:rPr>
-        <w:t>, A. M. (submitted). Comparing the robustness of laboratory-induced forgetting across paradigms.</w:t>
-      </w:r>
-    </w:p>
-    <w:p>
-      <w:pPr>
-        <w:pStyle w:val="Default"/>
-        <w:spacing w:after="3" w:line="252" w:lineRule="auto"/>
-        <w:rPr>
-          <w:rFonts w:ascii="Calibri" w:hAnsi="Calibri" w:cs="Calibri"/>
-          <w:color w:val="auto"/>
-        </w:rPr>
-      </w:pPr>
-    </w:p>
-    <w:p>
-      <w:pPr>
-        <w:pStyle w:val="Default"/>
-        <w:spacing w:after="3" w:line="252" w:lineRule="auto"/>
-        <w:rPr>
-          <w:rFonts w:ascii="Calibri" w:hAnsi="Calibri" w:cs="Calibri"/>
-          <w:color w:val="auto"/>
-        </w:rPr>
-      </w:pPr>
-      <w:r>
-        <w:rPr>
-          <w:rFonts w:ascii="Calibri" w:hAnsi="Calibri" w:cs="Calibri"/>
-          <w:color w:val="auto"/>
-        </w:rPr>
-        <w:t>In Prep:</w:t>
-      </w:r>
-    </w:p>
-    <w:p>
-      <w:pPr>
-        <w:pStyle w:val="Default"/>
-        <w:numPr>
-          <w:ilvl w:val="0"/>
-          <w:numId w:val="27"/>
-        </w:numPr>
-        <w:spacing w:after="3" w:line="252" w:lineRule="auto"/>
-        <w:ind w:left="360"/>
-        <w:rPr>
-          <w:rFonts w:ascii="Calibri" w:hAnsi="Calibri" w:cs="Calibri"/>
-          <w:color w:val="auto"/>
-        </w:rPr>
-      </w:pPr>
-      <w:r>
-        <w:rPr>
-          <w:rFonts w:ascii="Calibri" w:hAnsi="Calibri" w:cs="Calibri"/>
-          <w:b/>
-          <w:bCs/>
-          <w:color w:val="auto"/>
-        </w:rPr>
-        <w:t>Scotti, P. S.,</w:t>
-      </w:r>
-      <w:r>
-        <w:rPr>
-          <w:rFonts w:ascii="Calibri" w:hAnsi="Calibri" w:cs="Calibri"/>
-          <w:color w:val="auto"/>
-        </w:rPr>
-        <w:t xml:space="preserve"> Malcolm, G.L., Peterson, M., &amp; </w:t>
-      </w:r>
-      <w:proofErr w:type="spellStart"/>
-      <w:r>
-        <w:rPr>
-          <w:rFonts w:ascii="Calibri" w:hAnsi="Calibri" w:cs="Calibri"/>
-          <w:color w:val="auto"/>
-        </w:rPr>
-        <w:t>Shomstein</w:t>
-      </w:r>
-      <w:proofErr w:type="spellEnd"/>
-      <w:r>
-        <w:rPr>
-          <w:rFonts w:ascii="Calibri" w:hAnsi="Calibri" w:cs="Calibri"/>
-          <w:color w:val="auto"/>
-        </w:rPr>
-        <w:t>, S. (in preparation). Reality vs. Simplicity: The effects of real-world objects on attentional selection.</w:t>
-      </w:r>
-    </w:p>
-    <w:p>
-      <w:pPr>
-        <w:pStyle w:val="Default"/>
-        <w:numPr>
-          <w:ilvl w:val="0"/>
-          <w:numId w:val="27"/>
-        </w:numPr>
-        <w:spacing w:after="3" w:line="252" w:lineRule="auto"/>
-        <w:ind w:left="360"/>
-        <w:rPr>
-          <w:rFonts w:ascii="Calibri" w:hAnsi="Calibri" w:cs="Calibri"/>
-          <w:color w:val="auto"/>
-        </w:rPr>
-      </w:pPr>
-      <w:r>
-        <w:rPr>
-          <w:rFonts w:ascii="Calibri" w:hAnsi="Calibri" w:cs="Calibri"/>
-          <w:color w:val="auto"/>
-        </w:rPr>
-        <w:t xml:space="preserve">Babu, A., </w:t>
-      </w:r>
-      <w:r>
-        <w:rPr>
-          <w:rFonts w:ascii="Calibri" w:hAnsi="Calibri" w:cs="Calibri"/>
-          <w:b/>
-          <w:bCs/>
-          <w:color w:val="auto"/>
-        </w:rPr>
-        <w:t xml:space="preserve">Scotti, P. S., </w:t>
-      </w:r>
-      <w:r>
-        <w:rPr>
-          <w:rFonts w:ascii="Calibri" w:hAnsi="Calibri" w:cs="Calibri"/>
-          <w:color w:val="auto"/>
-        </w:rPr>
-        <w:t xml:space="preserve">&amp; Golomb, J. D. (in preparation). </w:t>
-      </w:r>
-      <w:r>
-        <w:rPr>
-          <w:rFonts w:ascii="Calibri" w:hAnsi="Calibri" w:cs="Calibri"/>
-          <w:color w:val="auto"/>
-        </w:rPr>
-        <w:t>The dominance of spatial information in location judgments: A persistent congruency bias even amidst conflicting statistical regularities</w:t>
-      </w:r>
-      <w:r>
-        <w:rPr>
-          <w:rFonts w:ascii="Calibri" w:hAnsi="Calibri" w:cs="Calibri"/>
-          <w:color w:val="auto"/>
-        </w:rPr>
-        <w:t>.</w:t>
-      </w:r>
-    </w:p>
-    <w:p>
-      <w:pPr>
-        <w:pStyle w:val="Default"/>
-        <w:pBdr>
-          <w:bottom w:val="single" w:sz="6" w:space="1" w:color="auto"/>
-        </w:pBdr>
-        <w:spacing w:line="252" w:lineRule="auto"/>
-        <w:rPr>
-          <w:rFonts w:ascii="Calibri" w:hAnsi="Calibri" w:cs="Calibri"/>
-          <w:b/>
-          <w:bCs/>
-          <w:color w:val="auto"/>
-        </w:rPr>
-      </w:pPr>
     </w:p>
     <w:p>
       <w:pPr>
@@ -7850,7 +7670,7 @@
   <w:abstractNum w:abstractNumId="0" w15:restartNumberingAfterBreak="0">
     <w:nsid w:val="FFFFFF7C"/>
     <w:multiLevelType w:val="singleLevel"/>
-    <w:tmpl w:val="A380CEFC"/>
+    <w:tmpl w:val="A426EF52"/>
     <w:lvl w:ilvl="0">
       <w:start w:val="1"/>
       <w:numFmt w:val="decimal"/>
@@ -7867,7 +7687,7 @@
   <w:abstractNum w:abstractNumId="1" w15:restartNumberingAfterBreak="0">
     <w:nsid w:val="FFFFFF7D"/>
     <w:multiLevelType w:val="singleLevel"/>
-    <w:tmpl w:val="21FAC7CE"/>
+    <w:tmpl w:val="AC5E1C58"/>
     <w:lvl w:ilvl="0">
       <w:start w:val="1"/>
       <w:numFmt w:val="decimal"/>
@@ -7884,7 +7704,7 @@
   <w:abstractNum w:abstractNumId="2" w15:restartNumberingAfterBreak="0">
     <w:nsid w:val="FFFFFF7E"/>
     <w:multiLevelType w:val="singleLevel"/>
-    <w:tmpl w:val="D512AD0A"/>
+    <w:tmpl w:val="C3B45D62"/>
     <w:lvl w:ilvl="0">
       <w:start w:val="1"/>
       <w:numFmt w:val="decimal"/>
@@ -7901,7 +7721,7 @@
   <w:abstractNum w:abstractNumId="3" w15:restartNumberingAfterBreak="0">
     <w:nsid w:val="FFFFFF7F"/>
     <w:multiLevelType w:val="singleLevel"/>
-    <w:tmpl w:val="FA70387A"/>
+    <w:tmpl w:val="114623B2"/>
     <w:lvl w:ilvl="0">
       <w:start w:val="1"/>
       <w:numFmt w:val="decimal"/>
@@ -7918,7 +7738,7 @@
   <w:abstractNum w:abstractNumId="4" w15:restartNumberingAfterBreak="0">
     <w:nsid w:val="FFFFFF80"/>
     <w:multiLevelType w:val="singleLevel"/>
-    <w:tmpl w:val="50CE59EE"/>
+    <w:tmpl w:val="94449A54"/>
     <w:lvl w:ilvl="0">
       <w:start w:val="1"/>
       <w:numFmt w:val="bullet"/>
@@ -7938,7 +7758,7 @@
   <w:abstractNum w:abstractNumId="5" w15:restartNumberingAfterBreak="0">
     <w:nsid w:val="FFFFFF81"/>
     <w:multiLevelType w:val="singleLevel"/>
-    <w:tmpl w:val="6A523544"/>
+    <w:tmpl w:val="F496C31A"/>
     <w:lvl w:ilvl="0">
       <w:start w:val="1"/>
       <w:numFmt w:val="bullet"/>
@@ -7958,7 +7778,7 @@
   <w:abstractNum w:abstractNumId="6" w15:restartNumberingAfterBreak="0">
     <w:nsid w:val="FFFFFF82"/>
     <w:multiLevelType w:val="singleLevel"/>
-    <w:tmpl w:val="EACAE8BE"/>
+    <w:tmpl w:val="750E1142"/>
     <w:lvl w:ilvl="0">
       <w:start w:val="1"/>
       <w:numFmt w:val="bullet"/>
@@ -7978,7 +7798,7 @@
   <w:abstractNum w:abstractNumId="7" w15:restartNumberingAfterBreak="0">
     <w:nsid w:val="FFFFFF83"/>
     <w:multiLevelType w:val="singleLevel"/>
-    <w:tmpl w:val="8368AC26"/>
+    <w:tmpl w:val="8BE8E2D2"/>
     <w:lvl w:ilvl="0">
       <w:start w:val="1"/>
       <w:numFmt w:val="bullet"/>
@@ -7998,7 +7818,7 @@
   <w:abstractNum w:abstractNumId="8" w15:restartNumberingAfterBreak="0">
     <w:nsid w:val="FFFFFF88"/>
     <w:multiLevelType w:val="singleLevel"/>
-    <w:tmpl w:val="F00802A8"/>
+    <w:tmpl w:val="DA82584A"/>
     <w:lvl w:ilvl="0">
       <w:start w:val="1"/>
       <w:numFmt w:val="decimal"/>
@@ -8015,7 +7835,7 @@
   <w:abstractNum w:abstractNumId="9" w15:restartNumberingAfterBreak="0">
     <w:nsid w:val="FFFFFF89"/>
     <w:multiLevelType w:val="singleLevel"/>
-    <w:tmpl w:val="B016BFF6"/>
+    <w:tmpl w:val="3954C7C4"/>
     <w:lvl w:ilvl="0">
       <w:start w:val="1"/>
       <w:numFmt w:val="bullet"/>

</xml_diff>

<commit_message>
fixed 2020 to 2019
</commit_message>
<xml_diff>
--- a/images/Scotti_Paul_CV.docx
+++ b/images/Scotti_Paul_CV.docx
@@ -6919,7 +6919,13 @@
         <w:rPr>
           <w:rFonts w:ascii="Calibri" w:hAnsi="Calibri" w:cs="Calibri"/>
         </w:rPr>
-        <w:t>Summer 2020</w:t>
+        <w:t>Summer 20</w:t>
+      </w:r>
+      <w:r>
+        <w:rPr>
+          <w:rFonts w:ascii="Calibri" w:hAnsi="Calibri" w:cs="Calibri"/>
+        </w:rPr>
+        <w:t>19</w:t>
       </w:r>
     </w:p>
     <w:p>

</xml_diff>